<commit_message>
Some bugs was fixed
</commit_message>
<xml_diff>
--- a/Task 06/06-task-design-patterns.docx
+++ b/Task 06/06-task-design-patterns.docx
@@ -1,6 +1,6 @@
 
 <file path=word/document.xml><?xml version="1.0" encoding="utf-8"?>
-<w:document xmlns:wpc="http://schemas.microsoft.com/office/word/2010/wordprocessingCanvas" xmlns:cx="http://schemas.microsoft.com/office/drawing/2014/chartex" xmlns:cx1="http://schemas.microsoft.com/office/drawing/2015/9/8/chartex" xmlns:cx2="http://schemas.microsoft.com/office/drawing/2015/10/21/chartex" xmlns:cx3="http://schemas.microsoft.com/office/drawing/2016/5/9/chartex" xmlns:cx4="http://schemas.microsoft.com/office/drawing/2016/5/10/chartex" xmlns:cx5="http://schemas.microsoft.com/office/drawing/2016/5/11/chartex" xmlns:cx6="http://schemas.microsoft.com/office/drawing/2016/5/12/chartex" xmlns:cx7="http://schemas.microsoft.com/office/drawing/2016/5/13/chartex" xmlns:cx8="http://schemas.microsoft.com/office/drawing/2016/5/14/chartex" xmlns:mc="http://schemas.openxmlformats.org/markup-compatibility/2006" xmlns:aink="http://schemas.microsoft.com/office/drawing/2016/ink" xmlns:am3d="http://schemas.microsoft.com/office/drawing/2017/model3d" xmlns:o="urn:schemas-microsoft-com:office:office" xmlns:r="http://schemas.openxmlformats.org/officeDocument/2006/relationships" xmlns:m="http://schemas.openxmlformats.org/officeDocument/2006/math" xmlns:v="urn:schemas-microsoft-com:vml" xmlns:wp14="http://schemas.microsoft.com/office/word/2010/wordprocessingDrawing" xmlns:wp="http://schemas.openxmlformats.org/drawingml/2006/wordprocessingDrawing" xmlns:w10="urn:schemas-microsoft-com:office:word" xmlns:w="http://schemas.openxmlformats.org/wordprocessingml/2006/main" xmlns:w14="http://schemas.microsoft.com/office/word/2010/wordml" xmlns:w15="http://schemas.microsoft.com/office/word/2012/wordml" xmlns:w16cid="http://schemas.microsoft.com/office/word/2016/wordml/cid" xmlns:w16se="http://schemas.microsoft.com/office/word/2015/wordml/symex" xmlns:wpg="http://schemas.microsoft.com/office/word/2010/wordprocessingGroup" xmlns:wpi="http://schemas.microsoft.com/office/word/2010/wordprocessingInk" xmlns:wne="http://schemas.microsoft.com/office/word/2006/wordml" xmlns:wps="http://schemas.microsoft.com/office/word/2010/wordprocessingShape" mc:Ignorable="w14 w15 w16se w16cid wp14">
+<w:document xmlns:wpc="http://schemas.microsoft.com/office/word/2010/wordprocessingCanvas" xmlns:cx="http://schemas.microsoft.com/office/drawing/2014/chartex" xmlns:cx1="http://schemas.microsoft.com/office/drawing/2015/9/8/chartex" xmlns:mc="http://schemas.openxmlformats.org/markup-compatibility/2006" xmlns:o="urn:schemas-microsoft-com:office:office" xmlns:r="http://schemas.openxmlformats.org/officeDocument/2006/relationships" xmlns:m="http://schemas.openxmlformats.org/officeDocument/2006/math" xmlns:v="urn:schemas-microsoft-com:vml" xmlns:wp14="http://schemas.microsoft.com/office/word/2010/wordprocessingDrawing" xmlns:wp="http://schemas.openxmlformats.org/drawingml/2006/wordprocessingDrawing" xmlns:w10="urn:schemas-microsoft-com:office:word" xmlns:w="http://schemas.openxmlformats.org/wordprocessingml/2006/main" xmlns:w14="http://schemas.microsoft.com/office/word/2010/wordml" xmlns:w15="http://schemas.microsoft.com/office/word/2012/wordml" xmlns:w16se="http://schemas.microsoft.com/office/word/2015/wordml/symex" xmlns:wpg="http://schemas.microsoft.com/office/word/2010/wordprocessingGroup" xmlns:wpi="http://schemas.microsoft.com/office/word/2010/wordprocessingInk" xmlns:wne="http://schemas.microsoft.com/office/word/2006/wordml" xmlns:wps="http://schemas.microsoft.com/office/word/2010/wordprocessingShape" mc:Ignorable="w14 w15 w16se wp14">
   <w:body>
     <w:p>
       <w:pPr>
@@ -54,6 +54,7 @@
       <w:r>
         <w:rPr>
           <w:noProof/>
+          <w:lang w:val="ru-RU" w:eastAsia="ru-RU"/>
         </w:rPr>
         <w:drawing>
           <wp:anchor distT="0" distB="0" distL="114300" distR="114300" simplePos="0" relativeHeight="251644416" behindDoc="0" locked="0" layoutInCell="1" allowOverlap="1" wp14:anchorId="4E6E34B4" wp14:editId="4E6E34B5">
@@ -132,21 +133,11 @@
             <w:pPr>
               <w:pStyle w:val="af7"/>
             </w:pPr>
-            <w:r>
-              <w:fldChar w:fldCharType="begin"/>
-            </w:r>
-            <w:r>
-              <w:instrText xml:space="preserve"> DOCPROPERTY  Subject  \* MERGEFORMAT </w:instrText>
-            </w:r>
-            <w:r>
-              <w:fldChar w:fldCharType="separate"/>
-            </w:r>
-            <w:r>
-              <w:t>Task 06</w:t>
-            </w:r>
-            <w:r>
-              <w:fldChar w:fldCharType="end"/>
-            </w:r>
+            <w:fldSimple w:instr=" DOCPROPERTY  Subject  \* MERGEFORMAT ">
+              <w:r>
+                <w:t>Task 06</w:t>
+              </w:r>
+            </w:fldSimple>
           </w:p>
           <w:p>
             <w:pPr>
@@ -158,21 +149,11 @@
                 <w:szCs w:val="44"/>
               </w:rPr>
             </w:pPr>
-            <w:r>
-              <w:fldChar w:fldCharType="begin"/>
-            </w:r>
-            <w:r>
-              <w:instrText xml:space="preserve"> DOCPROPERTY  Title  \* MERGEFORMAT </w:instrText>
-            </w:r>
-            <w:r>
-              <w:fldChar w:fldCharType="separate"/>
-            </w:r>
-            <w:r>
-              <w:t>Design Patterns</w:t>
-            </w:r>
-            <w:r>
-              <w:fldChar w:fldCharType="end"/>
-            </w:r>
+            <w:fldSimple w:instr=" DOCPROPERTY  Title  \* MERGEFORMAT ">
+              <w:r>
+                <w:t>Design Patterns</w:t>
+              </w:r>
+            </w:fldSimple>
           </w:p>
         </w:tc>
       </w:tr>
@@ -185,21 +166,11 @@
             <w:pPr>
               <w:pStyle w:val="ProjectName"/>
             </w:pPr>
-            <w:r>
-              <w:fldChar w:fldCharType="begin"/>
-            </w:r>
-            <w:r>
-              <w:instrText xml:space="preserve"> DOCPROPERTY  PID  \* MERGEFORMAT </w:instrText>
-            </w:r>
-            <w:r>
-              <w:fldChar w:fldCharType="separate"/>
-            </w:r>
-            <w:r>
-              <w:t>EPM-FARM</w:t>
-            </w:r>
-            <w:r>
-              <w:fldChar w:fldCharType="end"/>
-            </w:r>
+            <w:fldSimple w:instr=" DOCPROPERTY  PID  \* MERGEFORMAT ">
+              <w:r>
+                <w:t>EPM-FARM</w:t>
+              </w:r>
+            </w:fldSimple>
           </w:p>
           <w:p>
             <w:pPr>
@@ -213,8 +184,6 @@
             <w:r>
               <w:t>DEADLINE: 19.08.19, 21:00</w:t>
             </w:r>
-            <w:bookmarkStart w:id="0" w:name="_GoBack"/>
-            <w:bookmarkEnd w:id="0"/>
           </w:p>
         </w:tc>
       </w:tr>
@@ -428,6 +397,9 @@
     <w:p>
       <w:pPr>
         <w:pStyle w:val="a2"/>
+        <w:rPr>
+          <w:lang w:val="ru-RU"/>
+        </w:rPr>
       </w:pPr>
       <w:r>
         <w:rPr>
@@ -484,6 +456,16 @@
         <w:t xml:space="preserve"> награждён. Подумайте, как лучше организовать хранение этих данных в файле.</w:t>
       </w:r>
     </w:p>
+    <w:p>
+      <w:pPr>
+        <w:pStyle w:val="a2"/>
+      </w:pPr>
+      <w:r>
+        <w:t>05.11.2005</w:t>
+      </w:r>
+      <w:bookmarkStart w:id="0" w:name="_GoBack"/>
+      <w:bookmarkEnd w:id="0"/>
+    </w:p>
     <w:sectPr>
       <w:footerReference w:type="default" r:id="rId12"/>
       <w:pgSz w:w="11909" w:h="16834" w:code="9"/>
@@ -496,7 +478,7 @@
 </file>
 
 <file path=word/endnotes.xml><?xml version="1.0" encoding="utf-8"?>
-<w:endnotes xmlns:wpc="http://schemas.microsoft.com/office/word/2010/wordprocessingCanvas" xmlns:cx="http://schemas.microsoft.com/office/drawing/2014/chartex" xmlns:cx1="http://schemas.microsoft.com/office/drawing/2015/9/8/chartex" xmlns:cx2="http://schemas.microsoft.com/office/drawing/2015/10/21/chartex" xmlns:cx3="http://schemas.microsoft.com/office/drawing/2016/5/9/chartex" xmlns:cx4="http://schemas.microsoft.com/office/drawing/2016/5/10/chartex" xmlns:cx5="http://schemas.microsoft.com/office/drawing/2016/5/11/chartex" xmlns:cx6="http://schemas.microsoft.com/office/drawing/2016/5/12/chartex" xmlns:cx7="http://schemas.microsoft.com/office/drawing/2016/5/13/chartex" xmlns:cx8="http://schemas.microsoft.com/office/drawing/2016/5/14/chartex" xmlns:mc="http://schemas.openxmlformats.org/markup-compatibility/2006" xmlns:aink="http://schemas.microsoft.com/office/drawing/2016/ink" xmlns:am3d="http://schemas.microsoft.com/office/drawing/2017/model3d" xmlns:o="urn:schemas-microsoft-com:office:office" xmlns:r="http://schemas.openxmlformats.org/officeDocument/2006/relationships" xmlns:m="http://schemas.openxmlformats.org/officeDocument/2006/math" xmlns:v="urn:schemas-microsoft-com:vml" xmlns:wp14="http://schemas.microsoft.com/office/word/2010/wordprocessingDrawing" xmlns:wp="http://schemas.openxmlformats.org/drawingml/2006/wordprocessingDrawing" xmlns:w10="urn:schemas-microsoft-com:office:word" xmlns:w="http://schemas.openxmlformats.org/wordprocessingml/2006/main" xmlns:w14="http://schemas.microsoft.com/office/word/2010/wordml" xmlns:w15="http://schemas.microsoft.com/office/word/2012/wordml" xmlns:w16cid="http://schemas.microsoft.com/office/word/2016/wordml/cid" xmlns:w16se="http://schemas.microsoft.com/office/word/2015/wordml/symex" xmlns:wpg="http://schemas.microsoft.com/office/word/2010/wordprocessingGroup" xmlns:wpi="http://schemas.microsoft.com/office/word/2010/wordprocessingInk" xmlns:wne="http://schemas.microsoft.com/office/word/2006/wordml" xmlns:wps="http://schemas.microsoft.com/office/word/2010/wordprocessingShape" mc:Ignorable="w14 w15 w16se w16cid wp14">
+<w:endnotes xmlns:wpc="http://schemas.microsoft.com/office/word/2010/wordprocessingCanvas" xmlns:cx="http://schemas.microsoft.com/office/drawing/2014/chartex" xmlns:cx1="http://schemas.microsoft.com/office/drawing/2015/9/8/chartex" xmlns:mc="http://schemas.openxmlformats.org/markup-compatibility/2006" xmlns:o="urn:schemas-microsoft-com:office:office" xmlns:r="http://schemas.openxmlformats.org/officeDocument/2006/relationships" xmlns:m="http://schemas.openxmlformats.org/officeDocument/2006/math" xmlns:v="urn:schemas-microsoft-com:vml" xmlns:wp14="http://schemas.microsoft.com/office/word/2010/wordprocessingDrawing" xmlns:wp="http://schemas.openxmlformats.org/drawingml/2006/wordprocessingDrawing" xmlns:w10="urn:schemas-microsoft-com:office:word" xmlns:w="http://schemas.openxmlformats.org/wordprocessingml/2006/main" xmlns:w14="http://schemas.microsoft.com/office/word/2010/wordml" xmlns:w15="http://schemas.microsoft.com/office/word/2012/wordml" xmlns:w16se="http://schemas.microsoft.com/office/word/2015/wordml/symex" xmlns:wpg="http://schemas.microsoft.com/office/word/2010/wordprocessingGroup" xmlns:wpi="http://schemas.microsoft.com/office/word/2010/wordprocessingInk" xmlns:wne="http://schemas.microsoft.com/office/word/2006/wordml" xmlns:wps="http://schemas.microsoft.com/office/word/2010/wordprocessingShape" mc:Ignorable="w14 w15 w16se wp14">
   <w:endnote w:type="separator" w:id="-1">
     <w:p>
       <w:r>
@@ -515,7 +497,7 @@
 </file>
 
 <file path=word/footer1.xml><?xml version="1.0" encoding="utf-8"?>
-<w:ftr xmlns:wpc="http://schemas.microsoft.com/office/word/2010/wordprocessingCanvas" xmlns:cx="http://schemas.microsoft.com/office/drawing/2014/chartex" xmlns:cx1="http://schemas.microsoft.com/office/drawing/2015/9/8/chartex" xmlns:cx2="http://schemas.microsoft.com/office/drawing/2015/10/21/chartex" xmlns:cx3="http://schemas.microsoft.com/office/drawing/2016/5/9/chartex" xmlns:cx4="http://schemas.microsoft.com/office/drawing/2016/5/10/chartex" xmlns:cx5="http://schemas.microsoft.com/office/drawing/2016/5/11/chartex" xmlns:cx6="http://schemas.microsoft.com/office/drawing/2016/5/12/chartex" xmlns:cx7="http://schemas.microsoft.com/office/drawing/2016/5/13/chartex" xmlns:cx8="http://schemas.microsoft.com/office/drawing/2016/5/14/chartex" xmlns:mc="http://schemas.openxmlformats.org/markup-compatibility/2006" xmlns:aink="http://schemas.microsoft.com/office/drawing/2016/ink" xmlns:am3d="http://schemas.microsoft.com/office/drawing/2017/model3d" xmlns:o="urn:schemas-microsoft-com:office:office" xmlns:r="http://schemas.openxmlformats.org/officeDocument/2006/relationships" xmlns:m="http://schemas.openxmlformats.org/officeDocument/2006/math" xmlns:v="urn:schemas-microsoft-com:vml" xmlns:wp14="http://schemas.microsoft.com/office/word/2010/wordprocessingDrawing" xmlns:wp="http://schemas.openxmlformats.org/drawingml/2006/wordprocessingDrawing" xmlns:w10="urn:schemas-microsoft-com:office:word" xmlns:w="http://schemas.openxmlformats.org/wordprocessingml/2006/main" xmlns:w14="http://schemas.microsoft.com/office/word/2010/wordml" xmlns:w15="http://schemas.microsoft.com/office/word/2012/wordml" xmlns:w16cid="http://schemas.microsoft.com/office/word/2016/wordml/cid" xmlns:w16se="http://schemas.microsoft.com/office/word/2015/wordml/symex" xmlns:wpg="http://schemas.microsoft.com/office/word/2010/wordprocessingGroup" xmlns:wpi="http://schemas.microsoft.com/office/word/2010/wordprocessingInk" xmlns:wne="http://schemas.microsoft.com/office/word/2006/wordml" xmlns:wps="http://schemas.microsoft.com/office/word/2010/wordprocessingShape" mc:Ignorable="w14 w15 w16se w16cid wp14">
+<w:ftr xmlns:wpc="http://schemas.microsoft.com/office/word/2010/wordprocessingCanvas" xmlns:cx="http://schemas.microsoft.com/office/drawing/2014/chartex" xmlns:cx1="http://schemas.microsoft.com/office/drawing/2015/9/8/chartex" xmlns:mc="http://schemas.openxmlformats.org/markup-compatibility/2006" xmlns:o="urn:schemas-microsoft-com:office:office" xmlns:r="http://schemas.openxmlformats.org/officeDocument/2006/relationships" xmlns:m="http://schemas.openxmlformats.org/officeDocument/2006/math" xmlns:v="urn:schemas-microsoft-com:vml" xmlns:wp14="http://schemas.microsoft.com/office/word/2010/wordprocessingDrawing" xmlns:wp="http://schemas.openxmlformats.org/drawingml/2006/wordprocessingDrawing" xmlns:w10="urn:schemas-microsoft-com:office:word" xmlns:w="http://schemas.openxmlformats.org/wordprocessingml/2006/main" xmlns:w14="http://schemas.microsoft.com/office/word/2010/wordml" xmlns:w15="http://schemas.microsoft.com/office/word/2012/wordml" xmlns:w16se="http://schemas.microsoft.com/office/word/2015/wordml/symex" xmlns:wpg="http://schemas.microsoft.com/office/word/2010/wordprocessingGroup" xmlns:wpi="http://schemas.microsoft.com/office/word/2010/wordprocessingInk" xmlns:wne="http://schemas.microsoft.com/office/word/2006/wordml" xmlns:wps="http://schemas.microsoft.com/office/word/2010/wordprocessingShape" mc:Ignorable="w14 w15 w16se wp14">
   <w:p>
     <w:pPr>
       <w:framePr w:wrap="around" w:vAnchor="page" w:hAnchor="page" w:x="10910" w:y="15764"/>
@@ -595,21 +577,11 @@
           <w:tcW w:w="8472" w:type="dxa"/>
         </w:tcPr>
         <w:p>
-          <w:r>
-            <w:fldChar w:fldCharType="begin"/>
-          </w:r>
-          <w:r>
-            <w:instrText xml:space="preserve"> DOCPROPERTY  Classification  \* MERGEFORMAT </w:instrText>
-          </w:r>
-          <w:r>
-            <w:fldChar w:fldCharType="separate"/>
-          </w:r>
-          <w:r>
-            <w:t>CONFIDENTIAL</w:t>
-          </w:r>
-          <w:r>
-            <w:fldChar w:fldCharType="end"/>
-          </w:r>
+          <w:fldSimple w:instr=" DOCPROPERTY  Classification  \* MERGEFORMAT ">
+            <w:r>
+              <w:t>CONFIDENTIAL</w:t>
+            </w:r>
+          </w:fldSimple>
           <w:r>
             <w:t xml:space="preserve"> | </w:t>
           </w:r>
@@ -642,6 +614,7 @@
     <w:r>
       <w:rPr>
         <w:noProof/>
+        <w:lang w:val="ru-RU" w:eastAsia="ru-RU"/>
       </w:rPr>
       <mc:AlternateContent>
         <mc:Choice Requires="wps">
@@ -690,7 +663,7 @@
             </wp:anchor>
           </w:drawing>
         </mc:Choice>
-        <mc:Fallback>
+        <mc:Fallback xmlns:w16cid="http://schemas.microsoft.com/office/word/2016/wordml/cid" xmlns:am3d="http://schemas.microsoft.com/office/drawing/2017/model3d" xmlns:aink="http://schemas.microsoft.com/office/drawing/2016/ink" xmlns:cx8="http://schemas.microsoft.com/office/drawing/2016/5/14/chartex" xmlns:cx7="http://schemas.microsoft.com/office/drawing/2016/5/13/chartex" xmlns:cx6="http://schemas.microsoft.com/office/drawing/2016/5/12/chartex" xmlns:cx5="http://schemas.microsoft.com/office/drawing/2016/5/11/chartex" xmlns:cx4="http://schemas.microsoft.com/office/drawing/2016/5/10/chartex" xmlns:cx3="http://schemas.microsoft.com/office/drawing/2016/5/9/chartex" xmlns:cx2="http://schemas.microsoft.com/office/drawing/2015/10/21/chartex">
           <w:pict>
             <v:line w14:anchorId="5D4829F2" id="Straight Connector 18" o:spid="_x0000_s1026" style="position:absolute;z-index:251664896;visibility:visible;mso-wrap-style:square;mso-width-percent:0;mso-wrap-distance-left:9pt;mso-wrap-distance-top:0;mso-wrap-distance-right:9pt;mso-wrap-distance-bottom:0;mso-position-horizontal:absolute;mso-position-horizontal-relative:text;mso-position-vertical:absolute;mso-position-vertical-relative:text;mso-width-percent:0;mso-width-relative:margin" from="-4.05pt,-1.4pt" to="463.95pt,-1.4pt" o:gfxdata="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" strokecolor="#464547" strokeweight="2pt"/>
           </w:pict>
@@ -702,7 +675,7 @@
 </file>
 
 <file path=word/footer2.xml><?xml version="1.0" encoding="utf-8"?>
-<w:ftr xmlns:wpc="http://schemas.microsoft.com/office/word/2010/wordprocessingCanvas" xmlns:cx="http://schemas.microsoft.com/office/drawing/2014/chartex" xmlns:cx1="http://schemas.microsoft.com/office/drawing/2015/9/8/chartex" xmlns:cx2="http://schemas.microsoft.com/office/drawing/2015/10/21/chartex" xmlns:cx3="http://schemas.microsoft.com/office/drawing/2016/5/9/chartex" xmlns:cx4="http://schemas.microsoft.com/office/drawing/2016/5/10/chartex" xmlns:cx5="http://schemas.microsoft.com/office/drawing/2016/5/11/chartex" xmlns:cx6="http://schemas.microsoft.com/office/drawing/2016/5/12/chartex" xmlns:cx7="http://schemas.microsoft.com/office/drawing/2016/5/13/chartex" xmlns:cx8="http://schemas.microsoft.com/office/drawing/2016/5/14/chartex" xmlns:mc="http://schemas.openxmlformats.org/markup-compatibility/2006" xmlns:aink="http://schemas.microsoft.com/office/drawing/2016/ink" xmlns:am3d="http://schemas.microsoft.com/office/drawing/2017/model3d" xmlns:o="urn:schemas-microsoft-com:office:office" xmlns:r="http://schemas.openxmlformats.org/officeDocument/2006/relationships" xmlns:m="http://schemas.openxmlformats.org/officeDocument/2006/math" xmlns:v="urn:schemas-microsoft-com:vml" xmlns:wp14="http://schemas.microsoft.com/office/word/2010/wordprocessingDrawing" xmlns:wp="http://schemas.openxmlformats.org/drawingml/2006/wordprocessingDrawing" xmlns:w10="urn:schemas-microsoft-com:office:word" xmlns:w="http://schemas.openxmlformats.org/wordprocessingml/2006/main" xmlns:w14="http://schemas.microsoft.com/office/word/2010/wordml" xmlns:w15="http://schemas.microsoft.com/office/word/2012/wordml" xmlns:w16cid="http://schemas.microsoft.com/office/word/2016/wordml/cid" xmlns:w16se="http://schemas.microsoft.com/office/word/2015/wordml/symex" xmlns:wpg="http://schemas.microsoft.com/office/word/2010/wordprocessingGroup" xmlns:wpi="http://schemas.microsoft.com/office/word/2010/wordprocessingInk" xmlns:wne="http://schemas.microsoft.com/office/word/2006/wordml" xmlns:wps="http://schemas.microsoft.com/office/word/2010/wordprocessingShape" mc:Ignorable="w14 w15 w16se w16cid wp14">
+<w:ftr xmlns:wpc="http://schemas.microsoft.com/office/word/2010/wordprocessingCanvas" xmlns:cx="http://schemas.microsoft.com/office/drawing/2014/chartex" xmlns:cx1="http://schemas.microsoft.com/office/drawing/2015/9/8/chartex" xmlns:mc="http://schemas.openxmlformats.org/markup-compatibility/2006" xmlns:o="urn:schemas-microsoft-com:office:office" xmlns:r="http://schemas.openxmlformats.org/officeDocument/2006/relationships" xmlns:m="http://schemas.openxmlformats.org/officeDocument/2006/math" xmlns:v="urn:schemas-microsoft-com:vml" xmlns:wp14="http://schemas.microsoft.com/office/word/2010/wordprocessingDrawing" xmlns:wp="http://schemas.openxmlformats.org/drawingml/2006/wordprocessingDrawing" xmlns:w10="urn:schemas-microsoft-com:office:word" xmlns:w="http://schemas.openxmlformats.org/wordprocessingml/2006/main" xmlns:w14="http://schemas.microsoft.com/office/word/2010/wordml" xmlns:w15="http://schemas.microsoft.com/office/word/2012/wordml" xmlns:w16se="http://schemas.microsoft.com/office/word/2015/wordml/symex" xmlns:wpg="http://schemas.microsoft.com/office/word/2010/wordprocessingGroup" xmlns:wpi="http://schemas.microsoft.com/office/word/2010/wordprocessingInk" xmlns:wne="http://schemas.microsoft.com/office/word/2006/wordml" xmlns:wps="http://schemas.microsoft.com/office/word/2010/wordprocessingShape" mc:Ignorable="w14 w15 w16se wp14">
   <w:tbl>
     <w:tblPr>
       <w:tblW w:w="0" w:type="auto"/>
@@ -771,21 +744,11 @@
           <w:pPr>
             <w:pStyle w:val="a8"/>
           </w:pPr>
-          <w:r>
-            <w:fldChar w:fldCharType="begin"/>
-          </w:r>
-          <w:r>
-            <w:instrText xml:space="preserve"> DOCPROPERTY  Classification  \* MERGEFORMAT </w:instrText>
-          </w:r>
-          <w:r>
-            <w:fldChar w:fldCharType="separate"/>
-          </w:r>
-          <w:r>
-            <w:t>CONFIDENTIAL</w:t>
-          </w:r>
-          <w:r>
-            <w:fldChar w:fldCharType="end"/>
-          </w:r>
+          <w:fldSimple w:instr=" DOCPROPERTY  Classification  \* MERGEFORMAT ">
+            <w:r>
+              <w:t>CONFIDENTIAL</w:t>
+            </w:r>
+          </w:fldSimple>
           <w:r>
             <w:t xml:space="preserve"> </w:t>
           </w:r>
@@ -795,21 +758,11 @@
           <w:r>
             <w:t xml:space="preserve">Effective Date: </w:t>
           </w:r>
-          <w:r>
-            <w:fldChar w:fldCharType="begin"/>
-          </w:r>
-          <w:r>
-            <w:instrText xml:space="preserve"> DOCPROPERTY  "Approval Date"  \* MERGEFORMAT </w:instrText>
-          </w:r>
-          <w:r>
-            <w:fldChar w:fldCharType="separate"/>
-          </w:r>
-          <w:r>
-            <w:t>2015-09-28</w:t>
-          </w:r>
-          <w:r>
-            <w:fldChar w:fldCharType="end"/>
-          </w:r>
+          <w:fldSimple w:instr=" DOCPROPERTY  &quot;Approval Date&quot;  \* MERGEFORMAT ">
+            <w:r>
+              <w:t>2015-09-28</w:t>
+            </w:r>
+          </w:fldSimple>
         </w:p>
       </w:tc>
     </w:tr>
@@ -821,6 +774,7 @@
     <w:r>
       <w:rPr>
         <w:noProof/>
+        <w:lang w:val="ru-RU" w:eastAsia="ru-RU"/>
       </w:rPr>
       <mc:AlternateContent>
         <mc:Choice Requires="wps">
@@ -872,7 +826,7 @@
             </wp:anchor>
           </w:drawing>
         </mc:Choice>
-        <mc:Fallback>
+        <mc:Fallback xmlns:w16cid="http://schemas.microsoft.com/office/word/2016/wordml/cid" xmlns:am3d="http://schemas.microsoft.com/office/drawing/2017/model3d" xmlns:aink="http://schemas.microsoft.com/office/drawing/2016/ink" xmlns:cx8="http://schemas.microsoft.com/office/drawing/2016/5/14/chartex" xmlns:cx7="http://schemas.microsoft.com/office/drawing/2016/5/13/chartex" xmlns:cx6="http://schemas.microsoft.com/office/drawing/2016/5/12/chartex" xmlns:cx5="http://schemas.microsoft.com/office/drawing/2016/5/11/chartex" xmlns:cx4="http://schemas.microsoft.com/office/drawing/2016/5/10/chartex" xmlns:cx3="http://schemas.microsoft.com/office/drawing/2016/5/9/chartex" xmlns:cx2="http://schemas.microsoft.com/office/drawing/2015/10/21/chartex">
           <w:pict>
             <v:line w14:anchorId="4F5ACDA9" id="Straight Connector 1" o:spid="_x0000_s1026" style="position:absolute;z-index:251654656;visibility:visible;mso-wrap-style:square;mso-width-percent:0;mso-height-percent:0;mso-wrap-distance-left:9pt;mso-wrap-distance-top:0;mso-wrap-distance-right:9pt;mso-wrap-distance-bottom:0;mso-position-horizontal:absolute;mso-position-horizontal-relative:text;mso-position-vertical:absolute;mso-position-vertical-relative:text;mso-width-percent:0;mso-height-percent:0;mso-width-relative:margin;mso-height-relative:margin" from="-1.65pt,-24.85pt" to="466.35pt,-24.85pt" o:gfxdata="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" strokecolor="#464547" strokeweight="2pt">
               <w10:wrap type="square"/>
@@ -886,7 +840,7 @@
 </file>
 
 <file path=word/footer3.xml><?xml version="1.0" encoding="utf-8"?>
-<w:ftr xmlns:wpc="http://schemas.microsoft.com/office/word/2010/wordprocessingCanvas" xmlns:cx="http://schemas.microsoft.com/office/drawing/2014/chartex" xmlns:cx1="http://schemas.microsoft.com/office/drawing/2015/9/8/chartex" xmlns:cx2="http://schemas.microsoft.com/office/drawing/2015/10/21/chartex" xmlns:cx3="http://schemas.microsoft.com/office/drawing/2016/5/9/chartex" xmlns:cx4="http://schemas.microsoft.com/office/drawing/2016/5/10/chartex" xmlns:cx5="http://schemas.microsoft.com/office/drawing/2016/5/11/chartex" xmlns:cx6="http://schemas.microsoft.com/office/drawing/2016/5/12/chartex" xmlns:cx7="http://schemas.microsoft.com/office/drawing/2016/5/13/chartex" xmlns:cx8="http://schemas.microsoft.com/office/drawing/2016/5/14/chartex" xmlns:mc="http://schemas.openxmlformats.org/markup-compatibility/2006" xmlns:aink="http://schemas.microsoft.com/office/drawing/2016/ink" xmlns:am3d="http://schemas.microsoft.com/office/drawing/2017/model3d" xmlns:o="urn:schemas-microsoft-com:office:office" xmlns:r="http://schemas.openxmlformats.org/officeDocument/2006/relationships" xmlns:m="http://schemas.openxmlformats.org/officeDocument/2006/math" xmlns:v="urn:schemas-microsoft-com:vml" xmlns:wp14="http://schemas.microsoft.com/office/word/2010/wordprocessingDrawing" xmlns:wp="http://schemas.openxmlformats.org/drawingml/2006/wordprocessingDrawing" xmlns:w10="urn:schemas-microsoft-com:office:word" xmlns:w="http://schemas.openxmlformats.org/wordprocessingml/2006/main" xmlns:w14="http://schemas.microsoft.com/office/word/2010/wordml" xmlns:w15="http://schemas.microsoft.com/office/word/2012/wordml" xmlns:w16cid="http://schemas.microsoft.com/office/word/2016/wordml/cid" xmlns:w16se="http://schemas.microsoft.com/office/word/2015/wordml/symex" xmlns:wpg="http://schemas.microsoft.com/office/word/2010/wordprocessingGroup" xmlns:wpi="http://schemas.microsoft.com/office/word/2010/wordprocessingInk" xmlns:wne="http://schemas.microsoft.com/office/word/2006/wordml" xmlns:wps="http://schemas.microsoft.com/office/word/2010/wordprocessingShape" mc:Ignorable="w14 w15 w16se w16cid wp14">
+<w:ftr xmlns:wpc="http://schemas.microsoft.com/office/word/2010/wordprocessingCanvas" xmlns:cx="http://schemas.microsoft.com/office/drawing/2014/chartex" xmlns:cx1="http://schemas.microsoft.com/office/drawing/2015/9/8/chartex" xmlns:mc="http://schemas.openxmlformats.org/markup-compatibility/2006" xmlns:o="urn:schemas-microsoft-com:office:office" xmlns:r="http://schemas.openxmlformats.org/officeDocument/2006/relationships" xmlns:m="http://schemas.openxmlformats.org/officeDocument/2006/math" xmlns:v="urn:schemas-microsoft-com:vml" xmlns:wp14="http://schemas.microsoft.com/office/word/2010/wordprocessingDrawing" xmlns:wp="http://schemas.openxmlformats.org/drawingml/2006/wordprocessingDrawing" xmlns:w10="urn:schemas-microsoft-com:office:word" xmlns:w="http://schemas.openxmlformats.org/wordprocessingml/2006/main" xmlns:w14="http://schemas.microsoft.com/office/word/2010/wordml" xmlns:w15="http://schemas.microsoft.com/office/word/2012/wordml" xmlns:w16se="http://schemas.microsoft.com/office/word/2015/wordml/symex" xmlns:wpg="http://schemas.microsoft.com/office/word/2010/wordprocessingGroup" xmlns:wpi="http://schemas.microsoft.com/office/word/2010/wordprocessingInk" xmlns:wne="http://schemas.microsoft.com/office/word/2006/wordml" xmlns:wps="http://schemas.microsoft.com/office/word/2010/wordprocessingShape" mc:Ignorable="w14 w15 w16se wp14">
   <w:p>
     <w:pPr>
       <w:framePr w:wrap="around" w:vAnchor="page" w:hAnchor="page" w:x="10910" w:y="15764"/>
@@ -969,21 +923,11 @@
           <w:pPr>
             <w:pStyle w:val="a8"/>
           </w:pPr>
-          <w:r>
-            <w:fldChar w:fldCharType="begin"/>
-          </w:r>
-          <w:r>
-            <w:instrText xml:space="preserve"> DOCPROPERTY  Classification  \* MERGEFORMAT </w:instrText>
-          </w:r>
-          <w:r>
-            <w:fldChar w:fldCharType="separate"/>
-          </w:r>
-          <w:r>
-            <w:t>CONFIDENTIAL</w:t>
-          </w:r>
-          <w:r>
-            <w:fldChar w:fldCharType="end"/>
-          </w:r>
+          <w:fldSimple w:instr=" DOCPROPERTY  Classification  \* MERGEFORMAT ">
+            <w:r>
+              <w:t>CONFIDENTIAL</w:t>
+            </w:r>
+          </w:fldSimple>
           <w:r>
             <w:t xml:space="preserve"> </w:t>
           </w:r>
@@ -993,21 +937,11 @@
           <w:r>
             <w:t xml:space="preserve"> Effective Date: </w:t>
           </w:r>
-          <w:r>
-            <w:fldChar w:fldCharType="begin"/>
-          </w:r>
-          <w:r>
-            <w:instrText xml:space="preserve"> DOCPROPERTY  "Approval Date"  \* MERGEFORMAT </w:instrText>
-          </w:r>
-          <w:r>
-            <w:fldChar w:fldCharType="separate"/>
-          </w:r>
-          <w:r>
-            <w:t>2015-09-28</w:t>
-          </w:r>
-          <w:r>
-            <w:fldChar w:fldCharType="end"/>
-          </w:r>
+          <w:fldSimple w:instr=" DOCPROPERTY  &quot;Approval Date&quot;  \* MERGEFORMAT ">
+            <w:r>
+              <w:t>2015-09-28</w:t>
+            </w:r>
+          </w:fldSimple>
           <w:r>
             <w:tab/>
           </w:r>
@@ -1022,6 +956,7 @@
     <w:r>
       <w:rPr>
         <w:noProof/>
+        <w:lang w:val="ru-RU" w:eastAsia="ru-RU"/>
       </w:rPr>
       <mc:AlternateContent>
         <mc:Choice Requires="wps">
@@ -1073,7 +1008,7 @@
             </wp:anchor>
           </w:drawing>
         </mc:Choice>
-        <mc:Fallback>
+        <mc:Fallback xmlns:w16cid="http://schemas.microsoft.com/office/word/2016/wordml/cid" xmlns:am3d="http://schemas.microsoft.com/office/drawing/2017/model3d" xmlns:aink="http://schemas.microsoft.com/office/drawing/2016/ink" xmlns:cx8="http://schemas.microsoft.com/office/drawing/2016/5/14/chartex" xmlns:cx7="http://schemas.microsoft.com/office/drawing/2016/5/13/chartex" xmlns:cx6="http://schemas.microsoft.com/office/drawing/2016/5/12/chartex" xmlns:cx5="http://schemas.microsoft.com/office/drawing/2016/5/11/chartex" xmlns:cx4="http://schemas.microsoft.com/office/drawing/2016/5/10/chartex" xmlns:cx3="http://schemas.microsoft.com/office/drawing/2016/5/9/chartex" xmlns:cx2="http://schemas.microsoft.com/office/drawing/2015/10/21/chartex">
           <w:pict>
             <v:line w14:anchorId="11417C05" id="Straight Connector 21" o:spid="_x0000_s1026" style="position:absolute;z-index:251674112;visibility:visible;mso-wrap-style:square;mso-width-percent:0;mso-height-percent:0;mso-wrap-distance-left:9pt;mso-wrap-distance-top:0;mso-wrap-distance-right:9pt;mso-wrap-distance-bottom:0;mso-position-horizontal:absolute;mso-position-horizontal-relative:text;mso-position-vertical:absolute;mso-position-vertical-relative:text;mso-width-percent:0;mso-height-percent:0;mso-width-relative:margin;mso-height-relative:margin" from="-1.2pt,-.7pt" to="466.8pt,-.7pt" o:gfxdata="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" strokecolor="#464547" strokeweight="2pt"/>
           </w:pict>
@@ -1085,7 +1020,7 @@
 </file>
 
 <file path=word/footnotes.xml><?xml version="1.0" encoding="utf-8"?>
-<w:footnotes xmlns:wpc="http://schemas.microsoft.com/office/word/2010/wordprocessingCanvas" xmlns:cx="http://schemas.microsoft.com/office/drawing/2014/chartex" xmlns:cx1="http://schemas.microsoft.com/office/drawing/2015/9/8/chartex" xmlns:cx2="http://schemas.microsoft.com/office/drawing/2015/10/21/chartex" xmlns:cx3="http://schemas.microsoft.com/office/drawing/2016/5/9/chartex" xmlns:cx4="http://schemas.microsoft.com/office/drawing/2016/5/10/chartex" xmlns:cx5="http://schemas.microsoft.com/office/drawing/2016/5/11/chartex" xmlns:cx6="http://schemas.microsoft.com/office/drawing/2016/5/12/chartex" xmlns:cx7="http://schemas.microsoft.com/office/drawing/2016/5/13/chartex" xmlns:cx8="http://schemas.microsoft.com/office/drawing/2016/5/14/chartex" xmlns:mc="http://schemas.openxmlformats.org/markup-compatibility/2006" xmlns:aink="http://schemas.microsoft.com/office/drawing/2016/ink" xmlns:am3d="http://schemas.microsoft.com/office/drawing/2017/model3d" xmlns:o="urn:schemas-microsoft-com:office:office" xmlns:r="http://schemas.openxmlformats.org/officeDocument/2006/relationships" xmlns:m="http://schemas.openxmlformats.org/officeDocument/2006/math" xmlns:v="urn:schemas-microsoft-com:vml" xmlns:wp14="http://schemas.microsoft.com/office/word/2010/wordprocessingDrawing" xmlns:wp="http://schemas.openxmlformats.org/drawingml/2006/wordprocessingDrawing" xmlns:w10="urn:schemas-microsoft-com:office:word" xmlns:w="http://schemas.openxmlformats.org/wordprocessingml/2006/main" xmlns:w14="http://schemas.microsoft.com/office/word/2010/wordml" xmlns:w15="http://schemas.microsoft.com/office/word/2012/wordml" xmlns:w16cid="http://schemas.microsoft.com/office/word/2016/wordml/cid" xmlns:w16se="http://schemas.microsoft.com/office/word/2015/wordml/symex" xmlns:wpg="http://schemas.microsoft.com/office/word/2010/wordprocessingGroup" xmlns:wpi="http://schemas.microsoft.com/office/word/2010/wordprocessingInk" xmlns:wne="http://schemas.microsoft.com/office/word/2006/wordml" xmlns:wps="http://schemas.microsoft.com/office/word/2010/wordprocessingShape" mc:Ignorable="w14 w15 w16se w16cid wp14">
+<w:footnotes xmlns:wpc="http://schemas.microsoft.com/office/word/2010/wordprocessingCanvas" xmlns:cx="http://schemas.microsoft.com/office/drawing/2014/chartex" xmlns:cx1="http://schemas.microsoft.com/office/drawing/2015/9/8/chartex" xmlns:mc="http://schemas.openxmlformats.org/markup-compatibility/2006" xmlns:o="urn:schemas-microsoft-com:office:office" xmlns:r="http://schemas.openxmlformats.org/officeDocument/2006/relationships" xmlns:m="http://schemas.openxmlformats.org/officeDocument/2006/math" xmlns:v="urn:schemas-microsoft-com:vml" xmlns:wp14="http://schemas.microsoft.com/office/word/2010/wordprocessingDrawing" xmlns:wp="http://schemas.openxmlformats.org/drawingml/2006/wordprocessingDrawing" xmlns:w10="urn:schemas-microsoft-com:office:word" xmlns:w="http://schemas.openxmlformats.org/wordprocessingml/2006/main" xmlns:w14="http://schemas.microsoft.com/office/word/2010/wordml" xmlns:w15="http://schemas.microsoft.com/office/word/2012/wordml" xmlns:w16se="http://schemas.microsoft.com/office/word/2015/wordml/symex" xmlns:wpg="http://schemas.microsoft.com/office/word/2010/wordprocessingGroup" xmlns:wpi="http://schemas.microsoft.com/office/word/2010/wordprocessingInk" xmlns:wne="http://schemas.microsoft.com/office/word/2006/wordml" xmlns:wps="http://schemas.microsoft.com/office/word/2010/wordprocessingShape" mc:Ignorable="w14 w15 w16se wp14">
   <w:footnote w:type="separator" w:id="-1">
     <w:p>
       <w:r>
@@ -1104,7 +1039,7 @@
 </file>
 
 <file path=word/header1.xml><?xml version="1.0" encoding="utf-8"?>
-<w:hdr xmlns:wpc="http://schemas.microsoft.com/office/word/2010/wordprocessingCanvas" xmlns:cx="http://schemas.microsoft.com/office/drawing/2014/chartex" xmlns:cx1="http://schemas.microsoft.com/office/drawing/2015/9/8/chartex" xmlns:cx2="http://schemas.microsoft.com/office/drawing/2015/10/21/chartex" xmlns:cx3="http://schemas.microsoft.com/office/drawing/2016/5/9/chartex" xmlns:cx4="http://schemas.microsoft.com/office/drawing/2016/5/10/chartex" xmlns:cx5="http://schemas.microsoft.com/office/drawing/2016/5/11/chartex" xmlns:cx6="http://schemas.microsoft.com/office/drawing/2016/5/12/chartex" xmlns:cx7="http://schemas.microsoft.com/office/drawing/2016/5/13/chartex" xmlns:cx8="http://schemas.microsoft.com/office/drawing/2016/5/14/chartex" xmlns:mc="http://schemas.openxmlformats.org/markup-compatibility/2006" xmlns:aink="http://schemas.microsoft.com/office/drawing/2016/ink" xmlns:am3d="http://schemas.microsoft.com/office/drawing/2017/model3d" xmlns:o="urn:schemas-microsoft-com:office:office" xmlns:r="http://schemas.openxmlformats.org/officeDocument/2006/relationships" xmlns:m="http://schemas.openxmlformats.org/officeDocument/2006/math" xmlns:v="urn:schemas-microsoft-com:vml" xmlns:wp14="http://schemas.microsoft.com/office/word/2010/wordprocessingDrawing" xmlns:wp="http://schemas.openxmlformats.org/drawingml/2006/wordprocessingDrawing" xmlns:w10="urn:schemas-microsoft-com:office:word" xmlns:w="http://schemas.openxmlformats.org/wordprocessingml/2006/main" xmlns:w14="http://schemas.microsoft.com/office/word/2010/wordml" xmlns:w15="http://schemas.microsoft.com/office/word/2012/wordml" xmlns:w16cid="http://schemas.microsoft.com/office/word/2016/wordml/cid" xmlns:w16se="http://schemas.microsoft.com/office/word/2015/wordml/symex" xmlns:wpg="http://schemas.microsoft.com/office/word/2010/wordprocessingGroup" xmlns:wpi="http://schemas.microsoft.com/office/word/2010/wordprocessingInk" xmlns:wne="http://schemas.microsoft.com/office/word/2006/wordml" xmlns:wps="http://schemas.microsoft.com/office/word/2010/wordprocessingShape" mc:Ignorable="w14 w15 w16se w16cid wp14">
+<w:hdr xmlns:wpc="http://schemas.microsoft.com/office/word/2010/wordprocessingCanvas" xmlns:cx="http://schemas.microsoft.com/office/drawing/2014/chartex" xmlns:cx1="http://schemas.microsoft.com/office/drawing/2015/9/8/chartex" xmlns:mc="http://schemas.openxmlformats.org/markup-compatibility/2006" xmlns:o="urn:schemas-microsoft-com:office:office" xmlns:r="http://schemas.openxmlformats.org/officeDocument/2006/relationships" xmlns:m="http://schemas.openxmlformats.org/officeDocument/2006/math" xmlns:v="urn:schemas-microsoft-com:vml" xmlns:wp14="http://schemas.microsoft.com/office/word/2010/wordprocessingDrawing" xmlns:wp="http://schemas.openxmlformats.org/drawingml/2006/wordprocessingDrawing" xmlns:w10="urn:schemas-microsoft-com:office:word" xmlns:w="http://schemas.openxmlformats.org/wordprocessingml/2006/main" xmlns:w14="http://schemas.microsoft.com/office/word/2010/wordml" xmlns:w15="http://schemas.microsoft.com/office/word/2012/wordml" xmlns:w16se="http://schemas.microsoft.com/office/word/2015/wordml/symex" xmlns:wpg="http://schemas.microsoft.com/office/word/2010/wordprocessingGroup" xmlns:wpi="http://schemas.microsoft.com/office/word/2010/wordprocessingInk" xmlns:wne="http://schemas.microsoft.com/office/word/2006/wordml" xmlns:wps="http://schemas.microsoft.com/office/word/2010/wordprocessingShape" mc:Ignorable="w14 w15 w16se wp14">
   <w:tbl>
     <w:tblPr>
       <w:tblW w:w="9606" w:type="dxa"/>
@@ -1123,21 +1058,11 @@
           <w:pPr>
             <w:pStyle w:val="ab"/>
           </w:pPr>
-          <w:r>
-            <w:fldChar w:fldCharType="begin"/>
-          </w:r>
-          <w:r>
-            <w:instrText xml:space="preserve"> DOCPROPERTY  Title  \* MERGEFORMAT </w:instrText>
-          </w:r>
-          <w:r>
-            <w:fldChar w:fldCharType="separate"/>
-          </w:r>
-          <w:r>
-            <w:t>Design Patterns</w:t>
-          </w:r>
-          <w:r>
-            <w:fldChar w:fldCharType="end"/>
-          </w:r>
+          <w:fldSimple w:instr=" DOCPROPERTY  Title  \* MERGEFORMAT ">
+            <w:r>
+              <w:t>Design Patterns</w:t>
+            </w:r>
+          </w:fldSimple>
           <w:r>
             <w:rPr>
               <w:color w:val="999999"/>
@@ -1172,21 +1097,11 @@
           <w:r>
             <w:t xml:space="preserve">PID: </w:t>
           </w:r>
-          <w:r>
-            <w:fldChar w:fldCharType="begin"/>
-          </w:r>
-          <w:r>
-            <w:instrText xml:space="preserve"> DOCPROPERTY  PID  \* MERGEFORMAT </w:instrText>
-          </w:r>
-          <w:r>
-            <w:fldChar w:fldCharType="separate"/>
-          </w:r>
-          <w:r>
-            <w:t>EPM-FARM</w:t>
-          </w:r>
-          <w:r>
-            <w:fldChar w:fldCharType="end"/>
-          </w:r>
+          <w:fldSimple w:instr=" DOCPROPERTY  PID  \* MERGEFORMAT ">
+            <w:r>
+              <w:t>EPM-FARM</w:t>
+            </w:r>
+          </w:fldSimple>
         </w:p>
       </w:tc>
       <w:tc>
@@ -1201,6 +1116,7 @@
           <w:r>
             <w:rPr>
               <w:noProof/>
+              <w:lang w:val="ru-RU" w:eastAsia="ru-RU"/>
             </w:rPr>
             <w:drawing>
               <wp:inline distT="0" distB="0" distL="0" distR="0" wp14:anchorId="4E6E34CF" wp14:editId="4E6E34D0">
@@ -1259,6 +1175,7 @@
     <w:r>
       <w:rPr>
         <w:noProof/>
+        <w:lang w:val="ru-RU" w:eastAsia="ru-RU"/>
       </w:rPr>
       <mc:AlternateContent>
         <mc:Choice Requires="wps">
@@ -1320,7 +1237,7 @@
             </wp:anchor>
           </w:drawing>
         </mc:Choice>
-        <mc:Fallback>
+        <mc:Fallback xmlns:w16cid="http://schemas.microsoft.com/office/word/2016/wordml/cid" xmlns:am3d="http://schemas.microsoft.com/office/drawing/2017/model3d" xmlns:aink="http://schemas.microsoft.com/office/drawing/2016/ink" xmlns:cx8="http://schemas.microsoft.com/office/drawing/2016/5/14/chartex" xmlns:cx7="http://schemas.microsoft.com/office/drawing/2016/5/13/chartex" xmlns:cx6="http://schemas.microsoft.com/office/drawing/2016/5/12/chartex" xmlns:cx5="http://schemas.microsoft.com/office/drawing/2016/5/11/chartex" xmlns:cx4="http://schemas.microsoft.com/office/drawing/2016/5/10/chartex" xmlns:cx3="http://schemas.microsoft.com/office/drawing/2016/5/9/chartex" xmlns:cx2="http://schemas.microsoft.com/office/drawing/2015/10/21/chartex">
           <w:pict>
             <v:line w14:anchorId="07A7FC20" id="Straight Connector 4" o:spid="_x0000_s1026" style="position:absolute;z-index:251659776;visibility:visible;mso-wrap-style:square;mso-width-percent:0;mso-wrap-distance-left:9pt;mso-wrap-distance-top:0;mso-wrap-distance-right:9pt;mso-wrap-distance-bottom:0;mso-position-horizontal:absolute;mso-position-horizontal-relative:text;mso-position-vertical:absolute;mso-position-vertical-relative:text;mso-width-percent:0;mso-width-relative:margin" from="-.65pt,1.25pt" to="467.35pt,1.25pt" o:gfxdata="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" strokecolor="#393737 [814]" strokeweight="2pt">
               <v:stroke joinstyle="miter"/>
@@ -1334,7 +1251,7 @@
 </file>
 
 <file path=word/numbering.xml><?xml version="1.0" encoding="utf-8"?>
-<w:numbering xmlns:wpc="http://schemas.microsoft.com/office/word/2010/wordprocessingCanvas" xmlns:cx="http://schemas.microsoft.com/office/drawing/2014/chartex" xmlns:cx1="http://schemas.microsoft.com/office/drawing/2015/9/8/chartex" xmlns:cx2="http://schemas.microsoft.com/office/drawing/2015/10/21/chartex" xmlns:cx3="http://schemas.microsoft.com/office/drawing/2016/5/9/chartex" xmlns:cx4="http://schemas.microsoft.com/office/drawing/2016/5/10/chartex" xmlns:cx5="http://schemas.microsoft.com/office/drawing/2016/5/11/chartex" xmlns:cx6="http://schemas.microsoft.com/office/drawing/2016/5/12/chartex" xmlns:cx7="http://schemas.microsoft.com/office/drawing/2016/5/13/chartex" xmlns:cx8="http://schemas.microsoft.com/office/drawing/2016/5/14/chartex" xmlns:mc="http://schemas.openxmlformats.org/markup-compatibility/2006" xmlns:aink="http://schemas.microsoft.com/office/drawing/2016/ink" xmlns:am3d="http://schemas.microsoft.com/office/drawing/2017/model3d" xmlns:o="urn:schemas-microsoft-com:office:office" xmlns:r="http://schemas.openxmlformats.org/officeDocument/2006/relationships" xmlns:m="http://schemas.openxmlformats.org/officeDocument/2006/math" xmlns:v="urn:schemas-microsoft-com:vml" xmlns:wp14="http://schemas.microsoft.com/office/word/2010/wordprocessingDrawing" xmlns:wp="http://schemas.openxmlformats.org/drawingml/2006/wordprocessingDrawing" xmlns:w10="urn:schemas-microsoft-com:office:word" xmlns:w="http://schemas.openxmlformats.org/wordprocessingml/2006/main" xmlns:w14="http://schemas.microsoft.com/office/word/2010/wordml" xmlns:w15="http://schemas.microsoft.com/office/word/2012/wordml" xmlns:w16cid="http://schemas.microsoft.com/office/word/2016/wordml/cid" xmlns:w16se="http://schemas.microsoft.com/office/word/2015/wordml/symex" xmlns:wpg="http://schemas.microsoft.com/office/word/2010/wordprocessingGroup" xmlns:wpi="http://schemas.microsoft.com/office/word/2010/wordprocessingInk" xmlns:wne="http://schemas.microsoft.com/office/word/2006/wordml" xmlns:wps="http://schemas.microsoft.com/office/word/2010/wordprocessingShape" mc:Ignorable="w14 w15 w16se w16cid wp14">
+<w:numbering xmlns:wpc="http://schemas.microsoft.com/office/word/2010/wordprocessingCanvas" xmlns:cx="http://schemas.microsoft.com/office/drawing/2014/chartex" xmlns:cx1="http://schemas.microsoft.com/office/drawing/2015/9/8/chartex" xmlns:mc="http://schemas.openxmlformats.org/markup-compatibility/2006" xmlns:o="urn:schemas-microsoft-com:office:office" xmlns:r="http://schemas.openxmlformats.org/officeDocument/2006/relationships" xmlns:m="http://schemas.openxmlformats.org/officeDocument/2006/math" xmlns:v="urn:schemas-microsoft-com:vml" xmlns:wp14="http://schemas.microsoft.com/office/word/2010/wordprocessingDrawing" xmlns:wp="http://schemas.openxmlformats.org/drawingml/2006/wordprocessingDrawing" xmlns:w10="urn:schemas-microsoft-com:office:word" xmlns:w="http://schemas.openxmlformats.org/wordprocessingml/2006/main" xmlns:w14="http://schemas.microsoft.com/office/word/2010/wordml" xmlns:w15="http://schemas.microsoft.com/office/word/2012/wordml" xmlns:w16se="http://schemas.microsoft.com/office/word/2015/wordml/symex" xmlns:wpg="http://schemas.microsoft.com/office/word/2010/wordprocessingGroup" xmlns:wpi="http://schemas.microsoft.com/office/word/2010/wordprocessingInk" xmlns:wne="http://schemas.microsoft.com/office/word/2006/wordml" xmlns:wps="http://schemas.microsoft.com/office/word/2010/wordprocessingShape" mc:Ignorable="w14 w15 w16se wp14">
   <w:abstractNum w:abstractNumId="0" w15:restartNumberingAfterBreak="0">
     <w:nsid w:val="FFFFFF83"/>
     <w:multiLevelType w:val="singleLevel"/>
@@ -3571,7 +3488,7 @@
 </file>
 
 <file path=word/styles.xml><?xml version="1.0" encoding="utf-8"?>
-<w:styles xmlns:mc="http://schemas.openxmlformats.org/markup-compatibility/2006" xmlns:r="http://schemas.openxmlformats.org/officeDocument/2006/relationships" xmlns:w="http://schemas.openxmlformats.org/wordprocessingml/2006/main" xmlns:w14="http://schemas.microsoft.com/office/word/2010/wordml" xmlns:w15="http://schemas.microsoft.com/office/word/2012/wordml" xmlns:w16cid="http://schemas.microsoft.com/office/word/2016/wordml/cid" xmlns:w16se="http://schemas.microsoft.com/office/word/2015/wordml/symex" mc:Ignorable="w14 w15 w16se w16cid">
+<w:styles xmlns:mc="http://schemas.openxmlformats.org/markup-compatibility/2006" xmlns:r="http://schemas.openxmlformats.org/officeDocument/2006/relationships" xmlns:w="http://schemas.openxmlformats.org/wordprocessingml/2006/main" xmlns:w14="http://schemas.microsoft.com/office/word/2010/wordml" xmlns:w15="http://schemas.microsoft.com/office/word/2012/wordml" xmlns:w16se="http://schemas.microsoft.com/office/word/2015/wordml/symex" mc:Ignorable="w14 w15 w16se">
   <w:docDefaults>
     <w:rPrDefault>
       <w:rPr>
@@ -3581,7 +3498,7 @@
     </w:rPrDefault>
     <w:pPrDefault/>
   </w:docDefaults>
-  <w:latentStyles w:defLockedState="0" w:defUIPriority="0" w:defSemiHidden="0" w:defUnhideWhenUsed="0" w:defQFormat="0" w:count="376">
+  <w:latentStyles w:defLockedState="0" w:defUIPriority="0" w:defSemiHidden="0" w:defUnhideWhenUsed="0" w:defQFormat="0" w:count="371">
     <w:lsdException w:name="heading 1" w:qFormat="1"/>
     <w:lsdException w:name="heading 2" w:qFormat="1"/>
     <w:lsdException w:name="heading 3" w:uiPriority="9" w:qFormat="1"/>
@@ -3949,11 +3866,6 @@
     <w:lsdException w:name="List Table 5 Dark Accent 6" w:uiPriority="50"/>
     <w:lsdException w:name="List Table 6 Colorful Accent 6" w:uiPriority="51"/>
     <w:lsdException w:name="List Table 7 Colorful Accent 6" w:uiPriority="52"/>
-    <w:lsdException w:name="Mention" w:semiHidden="1" w:uiPriority="99" w:unhideWhenUsed="1"/>
-    <w:lsdException w:name="Smart Hyperlink" w:semiHidden="1" w:uiPriority="99" w:unhideWhenUsed="1"/>
-    <w:lsdException w:name="Hashtag" w:semiHidden="1" w:uiPriority="99" w:unhideWhenUsed="1"/>
-    <w:lsdException w:name="Unresolved Mention" w:semiHidden="1" w:uiPriority="99" w:unhideWhenUsed="1"/>
-    <w:lsdException w:name="Smart Link" w:semiHidden="1" w:uiPriority="99" w:unhideWhenUsed="1"/>
   </w:latentStyles>
   <w:style w:type="paragraph" w:default="1" w:styleId="a1">
     <w:name w:val="Normal"/>
@@ -5534,7 +5446,7 @@
 </file>
 
 <file path=customXml/itemProps1.xml><?xml version="1.0" encoding="utf-8"?>
-<ds:datastoreItem xmlns:ds="http://schemas.openxmlformats.org/officeDocument/2006/customXml" ds:itemID="{45387876-BE9D-47C7-8710-0DB10648F9F7}">
+<ds:datastoreItem xmlns:ds="http://schemas.openxmlformats.org/officeDocument/2006/customXml" ds:itemID="{77AA3943-48C7-4E53-AE2D-FB9A923CC984}">
   <ds:schemaRefs>
     <ds:schemaRef ds:uri="http://schemas.openxmlformats.org/officeDocument/2006/bibliography"/>
   </ds:schemaRefs>

</xml_diff>

<commit_message>
Comments was added for task 06
</commit_message>
<xml_diff>
--- a/Task 06/06-task-design-patterns.docx
+++ b/Task 06/06-task-design-patterns.docx
@@ -463,8 +463,334 @@
       <w:r>
         <w:t>05.11.2005</w:t>
       </w:r>
+    </w:p>
+    <w:p>
+      <w:pPr>
+        <w:pStyle w:val="a2"/>
+      </w:pPr>
+    </w:p>
+    <w:p>
+      <w:pPr>
+        <w:pStyle w:val="a2"/>
+      </w:pPr>
+    </w:p>
+    <w:p>
+      <w:pPr>
+        <w:pStyle w:val="a2"/>
+      </w:pPr>
+    </w:p>
+    <w:p>
+      <w:pPr>
+        <w:pStyle w:val="a2"/>
+      </w:pPr>
+    </w:p>
+    <w:p>
+      <w:pPr>
+        <w:pStyle w:val="a2"/>
+      </w:pPr>
+    </w:p>
+    <w:p>
+      <w:pPr>
+        <w:pStyle w:val="a2"/>
+      </w:pPr>
+    </w:p>
+    <w:p>
+      <w:pPr>
+        <w:pStyle w:val="a2"/>
+      </w:pPr>
+    </w:p>
+    <w:p>
+      <w:pPr>
+        <w:pStyle w:val="a2"/>
+      </w:pPr>
+    </w:p>
+    <w:p>
+      <w:pPr>
+        <w:pStyle w:val="a2"/>
+      </w:pPr>
+    </w:p>
+    <w:p>
+      <w:pPr>
+        <w:pStyle w:val="a2"/>
+      </w:pPr>
+    </w:p>
+    <w:p>
+      <w:pPr>
+        <w:pStyle w:val="a2"/>
+      </w:pPr>
+    </w:p>
+    <w:p>
+      <w:pPr>
+        <w:pStyle w:val="a2"/>
+      </w:pPr>
+    </w:p>
+    <w:p>
+      <w:pPr>
+        <w:pStyle w:val="a2"/>
+      </w:pPr>
+    </w:p>
+    <w:p>
+      <w:pPr>
+        <w:pStyle w:val="a2"/>
+      </w:pPr>
+    </w:p>
+    <w:p>
+      <w:pPr>
+        <w:pStyle w:val="a2"/>
+      </w:pPr>
+    </w:p>
+    <w:p>
+      <w:pPr>
+        <w:pStyle w:val="a2"/>
+      </w:pPr>
+    </w:p>
+    <w:p>
+      <w:pPr>
+        <w:pStyle w:val="a2"/>
+      </w:pPr>
+    </w:p>
+    <w:p>
+      <w:pPr>
+        <w:pStyle w:val="a2"/>
+      </w:pPr>
+    </w:p>
+    <w:p>
+      <w:pPr>
+        <w:pStyle w:val="a2"/>
+      </w:pPr>
+    </w:p>
+    <w:p>
+      <w:pPr>
+        <w:pStyle w:val="a2"/>
+      </w:pPr>
+    </w:p>
+    <w:p>
+      <w:pPr>
+        <w:pStyle w:val="a2"/>
+      </w:pPr>
       <w:bookmarkStart w:id="0" w:name="_GoBack"/>
       <w:bookmarkEnd w:id="0"/>
+    </w:p>
+    <w:p>
+      <w:r>
+        <w:lastRenderedPageBreak/>
+        <w:t>{</w:t>
+      </w:r>
+    </w:p>
+    <w:p>
+      <w:r>
+        <w:t xml:space="preserve">  "Users": [</w:t>
+      </w:r>
+    </w:p>
+    <w:p>
+      <w:r>
+        <w:t xml:space="preserve">    {</w:t>
+      </w:r>
+    </w:p>
+    <w:p>
+      <w:r>
+        <w:t xml:space="preserve">      "Id": "33c93ded-b5e9-4eba-b0ac-ce272a347f38",</w:t>
+      </w:r>
+    </w:p>
+    <w:p>
+      <w:r>
+        <w:t xml:space="preserve">      "Name": "BaseUser1",</w:t>
+      </w:r>
+    </w:p>
+    <w:p>
+      <w:r>
+        <w:t xml:space="preserve">      "BirthDay": "2001-11-05T00:00:00",</w:t>
+      </w:r>
+    </w:p>
+    <w:p>
+      <w:r>
+        <w:t xml:space="preserve">      "Age": 34</w:t>
+      </w:r>
+    </w:p>
+    <w:p>
+      <w:r>
+        <w:t xml:space="preserve">    },</w:t>
+      </w:r>
+    </w:p>
+    <w:p>
+      <w:r>
+        <w:t xml:space="preserve">    {</w:t>
+      </w:r>
+    </w:p>
+    <w:p>
+      <w:r>
+        <w:t xml:space="preserve">      "Id": "75d1eb9d-3eff-415e-b612-e4e0bb1fbda2",</w:t>
+      </w:r>
+    </w:p>
+    <w:p>
+      <w:r>
+        <w:t xml:space="preserve">      "Name": "BaseUser2",</w:t>
+      </w:r>
+    </w:p>
+    <w:p>
+      <w:r>
+        <w:t xml:space="preserve">      "BirthDay": "2001-11-05T00:00:00",</w:t>
+      </w:r>
+    </w:p>
+    <w:p>
+      <w:r>
+        <w:t xml:space="preserve">      "Age": 68</w:t>
+      </w:r>
+    </w:p>
+    <w:p>
+      <w:r>
+        <w:t xml:space="preserve">    }</w:t>
+      </w:r>
+    </w:p>
+    <w:p>
+      <w:r>
+        <w:t xml:space="preserve">  ],</w:t>
+      </w:r>
+    </w:p>
+    <w:p>
+      <w:r>
+        <w:t xml:space="preserve">  "Awards": [</w:t>
+      </w:r>
+    </w:p>
+    <w:p>
+      <w:r>
+        <w:t xml:space="preserve">    {</w:t>
+      </w:r>
+    </w:p>
+    <w:p>
+      <w:r>
+        <w:t xml:space="preserve">      "Id": "3460dee8-043b-48d2-b7ee-29fdd0c7a1f5",</w:t>
+      </w:r>
+    </w:p>
+    <w:p>
+      <w:r>
+        <w:t xml:space="preserve">      "Title": "BaseAward"</w:t>
+      </w:r>
+    </w:p>
+    <w:p>
+      <w:r>
+        <w:t xml:space="preserve">    },</w:t>
+      </w:r>
+    </w:p>
+    <w:p>
+      <w:r>
+        <w:t xml:space="preserve">    {</w:t>
+      </w:r>
+    </w:p>
+    <w:p>
+      <w:r>
+        <w:t xml:space="preserve">      "Id": "3a4522e2-ce22-4e8e-abdb-c756bb6ef911",</w:t>
+      </w:r>
+    </w:p>
+    <w:p>
+      <w:r>
+        <w:t xml:space="preserve">      "Title": "BaseAward1"</w:t>
+      </w:r>
+    </w:p>
+    <w:p>
+      <w:r>
+        <w:t xml:space="preserve">    },</w:t>
+      </w:r>
+    </w:p>
+    <w:p>
+      <w:r>
+        <w:t xml:space="preserve">    {</w:t>
+      </w:r>
+    </w:p>
+    <w:p>
+      <w:r>
+        <w:t xml:space="preserve">      "Id": "04efeb21-8096-4c18-a7e4-8ac56c8cb0ff",</w:t>
+      </w:r>
+    </w:p>
+    <w:p>
+      <w:r>
+        <w:t xml:space="preserve">      "Title": "BaseAward2"</w:t>
+      </w:r>
+    </w:p>
+    <w:p>
+      <w:r>
+        <w:t xml:space="preserve">    }</w:t>
+      </w:r>
+    </w:p>
+    <w:p>
+      <w:r>
+        <w:t xml:space="preserve">  ],</w:t>
+      </w:r>
+    </w:p>
+    <w:p>
+      <w:r>
+        <w:t xml:space="preserve">  "AwardsUsers": [</w:t>
+      </w:r>
+    </w:p>
+    <w:p>
+      <w:r>
+        <w:t xml:space="preserve">    {</w:t>
+      </w:r>
+    </w:p>
+    <w:p>
+      <w:r>
+        <w:t xml:space="preserve">      "UserId": "33c93ded-b5e9-4eba-b0ac-ce272a347f38",</w:t>
+      </w:r>
+    </w:p>
+    <w:p>
+      <w:r>
+        <w:t xml:space="preserve">      "AwardId": "3460dee8-043b-48d2-b7ee-29fdd0c7a1f5"</w:t>
+      </w:r>
+    </w:p>
+    <w:p>
+      <w:r>
+        <w:t xml:space="preserve">    },</w:t>
+      </w:r>
+    </w:p>
+    <w:p>
+      <w:r>
+        <w:t xml:space="preserve">    {</w:t>
+      </w:r>
+    </w:p>
+    <w:p>
+      <w:r>
+        <w:t xml:space="preserve">      "UserId": "75d1eb9d-3eff-415e-b612-e4e0bb1fbda2",</w:t>
+      </w:r>
+    </w:p>
+    <w:p>
+      <w:r>
+        <w:t xml:space="preserve">      "AwardId": "3a4522e2-ce22-4e8e-abdb-c756bb6ef911"</w:t>
+      </w:r>
+    </w:p>
+    <w:p>
+      <w:r>
+        <w:t xml:space="preserve">    },</w:t>
+      </w:r>
+    </w:p>
+    <w:p>
+      <w:r>
+        <w:t xml:space="preserve">    {</w:t>
+      </w:r>
+    </w:p>
+    <w:p>
+      <w:r>
+        <w:t xml:space="preserve">      "UserId": "75d1eb9d-3eff-415e-b612-e4e0bb1fbda2",</w:t>
+      </w:r>
+    </w:p>
+    <w:p>
+      <w:r>
+        <w:t xml:space="preserve">      "AwardId": "04efeb21-8096-4c18-a7e4-8ac56c8cb0ff"</w:t>
+      </w:r>
+    </w:p>
+    <w:p>
+      <w:r>
+        <w:t xml:space="preserve">    }</w:t>
+      </w:r>
+    </w:p>
+    <w:p>
+      <w:r>
+        <w:t xml:space="preserve">  ]</w:t>
+      </w:r>
+    </w:p>
+    <w:p>
+      <w:r>
+        <w:t>}</w:t>
+      </w:r>
     </w:p>
     <w:sectPr>
       <w:footerReference w:type="default" r:id="rId12"/>
@@ -892,7 +1218,7 @@
         <w:sz w:val="18"/>
         <w:szCs w:val="18"/>
       </w:rPr>
-      <w:t>2</w:t>
+      <w:t>3</w:t>
     </w:r>
     <w:r>
       <w:rPr>
@@ -5446,7 +5772,7 @@
 </file>
 
 <file path=customXml/itemProps1.xml><?xml version="1.0" encoding="utf-8"?>
-<ds:datastoreItem xmlns:ds="http://schemas.openxmlformats.org/officeDocument/2006/customXml" ds:itemID="{77AA3943-48C7-4E53-AE2D-FB9A923CC984}">
+<ds:datastoreItem xmlns:ds="http://schemas.openxmlformats.org/officeDocument/2006/customXml" ds:itemID="{F71DBD8D-F965-46A5-B322-F20BE348C5DA}">
   <ds:schemaRefs>
     <ds:schemaRef ds:uri="http://schemas.openxmlformats.org/officeDocument/2006/bibliography"/>
   </ds:schemaRefs>

</xml_diff>